<commit_message>
changes Luca final report needs proodreading
</commit_message>
<xml_diff>
--- a/Final Lab Report_23.01.24_changes_sara.docx
+++ b/Final Lab Report_23.01.24_changes_sara.docx
@@ -263,23 +263,7 @@
                 <w:sz w:val="20"/>
                 <w:szCs w:val="18"/>
               </w:rPr>
-              <w:t>k12247854</w:t>
-            </w:r>
-            <w:r>
-              <w:rPr>
-                <w:rStyle w:val="FirstName"/>
-                <w:sz w:val="20"/>
-                <w:szCs w:val="18"/>
-              </w:rPr>
-              <w:t>@</w:t>
-            </w:r>
-            <w:r>
-              <w:rPr>
-                <w:rStyle w:val="FirstName"/>
-                <w:sz w:val="20"/>
-                <w:szCs w:val="18"/>
-              </w:rPr>
-              <w:t>students.jku</w:t>
+              <w:t>k12247854@students.jku</w:t>
             </w:r>
             <w:r>
               <w:rPr>
@@ -349,15 +333,7 @@
                 <w:sz w:val="20"/>
                 <w:szCs w:val="18"/>
               </w:rPr>
-              <w:t>k</w:t>
-            </w:r>
-            <w:r>
-              <w:rPr>
-                <w:rStyle w:val="FirstName"/>
-                <w:sz w:val="20"/>
-                <w:szCs w:val="18"/>
-              </w:rPr>
-              <w:t>1648069@students.jku.at</w:t>
+              <w:t>k1648069@students.jku.at</w:t>
             </w:r>
           </w:p>
           <w:p>
@@ -419,13 +395,13 @@
         <w:pStyle w:val="Abstract"/>
       </w:pPr>
       <w:r>
-        <w:t xml:space="preserve">This paper outlines the development of a rudimentary music retrieval system. </w:t>
-      </w:r>
-      <w:r>
-        <w:t>The goal of this paper is to</w:t>
-      </w:r>
-      <w:r>
-        <w:t xml:space="preserve"> assess the impact of varied </w:t>
+        <w:t xml:space="preserve">This paper outlines the development of a rudimentary </w:t>
+      </w:r>
+      <w:r>
+        <w:t xml:space="preserve">multi-modal </w:t>
+      </w:r>
+      <w:r>
+        <w:t xml:space="preserve">music retrieval system. The goal of this paper is to assess the impact of varied </w:t>
       </w:r>
       <w:r>
         <w:t>representations of data</w:t>
@@ -460,10 +436,7 @@
         <w:t xml:space="preserve">query song provided by the user. </w:t>
       </w:r>
       <w:r>
-        <w:t xml:space="preserve">Developing a retrieval system for music can be a challenging task due to the diverse nature of musical elements. Using text-based features as a representation, may lead to matches based on similar lyrics, the retrieved songs however can belong to a completely different genre. Moreover, there are also many songs that don´t have lyrics. </w:t>
-      </w:r>
-      <w:r>
-        <w:t xml:space="preserve">If audio-based </w:t>
+        <w:t xml:space="preserve">Developing a retrieval system for music can be a challenging task due to the diverse nature of musical elements. Using text-based features as a representation, may lead to matches based on similar lyrics, the retrieved songs however can belong to a completely different genre. Moreover, there are also many songs that don´t have lyrics. If audio-based </w:t>
       </w:r>
       <w:r>
         <w:t xml:space="preserve">representations </w:t>
@@ -493,13 +466,7 @@
         <w:pStyle w:val="Algorithm"/>
       </w:pPr>
       <w:r>
-        <w:t xml:space="preserve">This </w:t>
-      </w:r>
-      <w:r>
-        <w:t xml:space="preserve">paper </w:t>
-      </w:r>
-      <w:r>
-        <w:t xml:space="preserve">describes the approach to implementing various music-retrieval systems and subsequently evaluates the systems </w:t>
+        <w:t xml:space="preserve">This paper describes the approach to implementing various music-retrieval systems and subsequently evaluates the systems </w:t>
       </w:r>
       <w:r>
         <w:t xml:space="preserve">Within the scope of this paper 11 distinct Music retrieval systems will be implemented using </w:t>
@@ -511,10 +478,7 @@
         <w:t xml:space="preserve"> </w:t>
       </w:r>
       <w:r>
-        <w:t>representations.</w:t>
-      </w:r>
-      <w:r>
-        <w:t xml:space="preserve"> The</w:t>
+        <w:t>representations. The</w:t>
       </w:r>
       <w:r>
         <w:t xml:space="preserve"> </w:t>
@@ -547,9 +511,6 @@
     <w:p>
       <w:pPr>
         <w:pStyle w:val="Algorithm"/>
-        <w:rPr>
-          <w:color w:val="808080" w:themeColor="background1" w:themeShade="80"/>
-        </w:rPr>
       </w:pPr>
     </w:p>
     <w:p>
@@ -606,10 +567,7 @@
         <w:pStyle w:val="Algorithm"/>
       </w:pPr>
       <w:r>
-        <w:t xml:space="preserve">Music4All-Onion is a large-scale, multi-modal music data set, which expands the Music4All-dataset with additional features and meta-data. </w:t>
-      </w:r>
-      <w:r>
-        <w:t xml:space="preserve">The dataset provides many </w:t>
+        <w:t xml:space="preserve">Music4All-Onion is a large-scale, multi-modal music data set, which expands the Music4All-dataset with additional features and meta-data. The dataset provides many </w:t>
       </w:r>
       <w:proofErr w:type="gramStart"/>
       <w:r>
@@ -646,36 +604,18 @@
     <w:p>
       <w:pPr>
         <w:pStyle w:val="Algorithm"/>
-        <w:rPr>
-          <w:color w:val="A6A6A6" w:themeColor="background1" w:themeShade="A6"/>
-        </w:rPr>
       </w:pPr>
       <w:r>
         <w:t xml:space="preserve">For the implementation of the music retrieval systems, the university provided us </w:t>
       </w:r>
       <w:r>
-        <w:t xml:space="preserve">with a subset containing 10k songs. </w:t>
-      </w:r>
-      <w:r>
-        <w:t xml:space="preserve">The provided data is presented in </w:t>
-      </w:r>
-      <w:r>
-        <w:t>various</w:t>
-      </w:r>
-      <w:r>
-        <w:t xml:space="preserve"> TSV</w:t>
-      </w:r>
-      <w:r>
-        <w:t xml:space="preserve">-Files. One for each representation as well as one which contains the song name, </w:t>
+        <w:t xml:space="preserve">with a subset containing 10k songs. The provided data is presented in various TSV-Files. One for each representation as well as one which contains the song name, </w:t>
       </w:r>
       <w:r>
         <w:t>artist,</w:t>
       </w:r>
       <w:r>
-        <w:t xml:space="preserve"> and album info, and one file which contains the ids and the corresponding genres of the song, which we will need for different evaluations of our retrieval systems. </w:t>
-      </w:r>
-      <w:r>
-        <w:t>To read these files we use the Pandas library which interprets the files as data frames.</w:t>
+        <w:t xml:space="preserve"> and album info, and one file which contains the ids and the corresponding genres of the song, which we will need for different evaluations of our retrieval systems. To read these files we use the Pandas library which interprets the files as data frames.</w:t>
       </w:r>
     </w:p>
     <w:p>
@@ -923,19 +863,7 @@
         <w:pStyle w:val="Algorithm"/>
       </w:pPr>
       <w:r>
-        <w:t xml:space="preserve">Block-based audio features process the </w:t>
-      </w:r>
-      <w:r>
-        <w:t>frames</w:t>
-      </w:r>
-      <w:r>
-        <w:t xml:space="preserve"> in terms of blocks. A block can be understood as a matrix where the number of columns is defined by the width of the block and the number of rows is defined by the number of frequency bins. Block-Level features have the advantage that each block comprises a sequence of several frames and therefore allows the extracted features to better capture temporal information</w:t>
-      </w:r>
-      <w:r>
-        <w:t>.</w:t>
-      </w:r>
-      <w:r>
-        <w:t xml:space="preserve"> </w:t>
+        <w:t xml:space="preserve">Block-based audio features process the frames in terms of blocks. A block can be understood as a matrix where the number of columns is defined by the width of the block and the number of rows is defined by the number of frequency bins. Block-Level features have the advantage that each block comprises a sequence of several frames and therefore allows the extracted features to better capture temporal information. </w:t>
       </w:r>
       <w:r>
         <w:fldChar w:fldCharType="begin"/>
@@ -1341,37 +1269,24 @@
         <w:pStyle w:val="Algorithm"/>
       </w:pPr>
       <w:r>
-        <w:t xml:space="preserve">Early fusion: As an early fusion technique we used the vector concatenation. The combination takes place in the feature space. </w:t>
-      </w:r>
-      <w:r>
-        <w:t xml:space="preserve">The </w:t>
-      </w:r>
-      <w:r>
-        <w:t>audio</w:t>
-      </w:r>
-      <w:r>
-        <w:t xml:space="preserve"> and textual attributes are concatenated into one vector and therefore creates one feature space.</w:t>
+        <w:t>Early fusion: As an early fusion technique we used vector concatenation. The audio and textual attributes are concatenated into one vector before the similarity matrix is calculated. [10]</w:t>
       </w:r>
       <w:r>
         <w:t xml:space="preserve"> </w:t>
       </w:r>
       <w:r>
-        <w:fldChar w:fldCharType="begin"/>
-      </w:r>
-      <w:r>
-        <w:instrText xml:space="preserve"> ADDIN ZOTERO_ITEM CSL_CITATION {"citationID":"XhwaLIW4","properties":{"formattedCitation":"[10]","plainCitation":"[10]","noteIndex":0},"citationItems":[{"id":1498,"uris":["http://zotero.org/groups/5283475/items/QWRGQF3A"],"itemData":{"id":1498,"type":"chapter","abstract":"This chapter describes several approaches for information fusion that have been used in ImageCLEF over the past seven years. In this context, the fusion of information is mainly meant to combine textual and visual retrieval. Data fusion techniques from 116 papers (62% of ImageCLEF working notes) are categorized, described and discussed. It was observed that three general approaches were used for retrieval that can be categorized based on the system level chosen for combining modalities: 1) at the input of the system with inter–media query expansion, 2) internally to the system with early fusion and 3) at the output of the system with late fusion which is by far the most widely used fusion strategy.","container-title":"ImageCLEF: Experimental Evaluation in Visual Information Retrieval","event-place":"Berlin, Heidelberg","ISBN":"978-3-642-15181-1","note":"DOI: 10.1007/978-3-642-15181-1_6","page":"95–114","publisher":"Springer Berlin Heidelberg","publisher-place":"Berlin, Heidelberg","title":"Fusion Techniques for Combining Textual and Visual Information Retrieval","URL":"https://doi.org/10.1007/978-3-642-15181-1_6","author":[{"family":"Depeursinge","given":"Adrien"},{"family":"Müller","given":"Henning"}],"editor":[{"family":"Müller","given":"Henning"},{"family":"Clough","given":"Paul"},{"family":"Deselaers","given":"Thomas"},{"family":"Caputo","given":"Barbara"}],"issued":{"date-parts":[["2010"]]}}}],"schema":"https://github.com/citation-style-language/schema/raw/master/csl-citation.json"} </w:instrText>
-      </w:r>
-      <w:r>
-        <w:fldChar w:fldCharType="separate"/>
-      </w:r>
-      <w:r>
-        <w:rPr>
-          <w:rFonts w:cs="Linux Libertine"/>
-        </w:rPr>
-        <w:t>[10]</w:t>
-      </w:r>
-      <w:r>
-        <w:fldChar w:fldCharType="end"/>
+        <w:t xml:space="preserve">We </w:t>
+      </w:r>
+      <w:r>
+        <w:t xml:space="preserve">combined the representations </w:t>
+      </w:r>
+      <w:proofErr w:type="spellStart"/>
+      <w:r>
+        <w:t>bert</w:t>
+      </w:r>
+      <w:proofErr w:type="spellEnd"/>
+      <w:r>
+        <w:t xml:space="preserve"> and ivec256, which you can also see in the provided frontend. </w:t>
       </w:r>
     </w:p>
     <w:p>
@@ -1379,10 +1294,7 @@
         <w:pStyle w:val="Algorithm"/>
       </w:pPr>
       <w:r>
-        <w:t xml:space="preserve">We combined </w:t>
-      </w:r>
-      <w:r>
-        <w:t xml:space="preserve">representations </w:t>
+        <w:t xml:space="preserve">First, we start by merging the two embedding </w:t>
       </w:r>
       <w:proofErr w:type="spellStart"/>
       <w:r>
@@ -1390,173 +1302,116 @@
       </w:r>
       <w:proofErr w:type="spellEnd"/>
       <w:r>
+        <w:t xml:space="preserve"> and ivec256 in a variable </w:t>
+      </w:r>
+      <w:proofErr w:type="spellStart"/>
+      <w:r>
+        <w:t>merged_df</w:t>
+      </w:r>
+      <w:proofErr w:type="spellEnd"/>
+      <w:r>
+        <w:t xml:space="preserve"> based on the id column, then we apply the </w:t>
+      </w:r>
+      <w:proofErr w:type="spellStart"/>
+      <w:r>
+        <w:t>StandardScaler</w:t>
+      </w:r>
+      <w:proofErr w:type="spellEnd"/>
+      <w:r>
+        <w:t xml:space="preserve"> method from </w:t>
+      </w:r>
+      <w:proofErr w:type="spellStart"/>
+      <w:r>
+        <w:t>sklearn</w:t>
+      </w:r>
+      <w:proofErr w:type="spellEnd"/>
+      <w:r>
+        <w:t xml:space="preserve"> after removing the id column, this function standardizes the features of the combined data. This makes each feature vector with a mean of 0 and a standard deviation of 1. This is beneficial for our retrieval system because it makes the data on the same scale. After applying the standardization </w:t>
+      </w:r>
+      <w:proofErr w:type="spellStart"/>
+      <w:r>
+        <w:t>stape</w:t>
+      </w:r>
+      <w:proofErr w:type="spellEnd"/>
+      <w:r>
+        <w:t xml:space="preserve"> to the data we add the removed id column again and we pass the final </w:t>
+      </w:r>
+      <w:proofErr w:type="spellStart"/>
+      <w:r>
+        <w:t>dataframe</w:t>
+      </w:r>
+      <w:proofErr w:type="spellEnd"/>
+      <w:r>
+        <w:t xml:space="preserve"> (</w:t>
+      </w:r>
+      <w:proofErr w:type="spellStart"/>
+      <w:r>
+        <w:t>df_normalized</w:t>
+      </w:r>
+      <w:proofErr w:type="spellEnd"/>
+      <w:r>
+        <w:t xml:space="preserve">) to our retrieval function </w:t>
+      </w:r>
+      <w:proofErr w:type="spellStart"/>
+      <w:r>
+        <w:t>audio_based</w:t>
+      </w:r>
+      <w:proofErr w:type="spellEnd"/>
+      <w:r>
         <w:t xml:space="preserve"> </w:t>
       </w:r>
-      <w:r>
-        <w:t>and</w:t>
-      </w:r>
-      <w:r>
-        <w:t xml:space="preserve"> ivec</w:t>
-      </w:r>
-      <w:r>
-        <w:t xml:space="preserve">256, which you can also see in the provided frontend. </w:t>
+      <w:proofErr w:type="gramStart"/>
+      <w:r>
+        <w:t>given also</w:t>
+      </w:r>
+      <w:proofErr w:type="gramEnd"/>
+      <w:r>
+        <w:t xml:space="preserve"> the query song id and </w:t>
+      </w:r>
+      <w:proofErr w:type="spellStart"/>
+      <w:r>
+        <w:t>cos_sim</w:t>
+      </w:r>
+      <w:proofErr w:type="spellEnd"/>
+      <w:r>
+        <w:t xml:space="preserve"> as similarity function.</w:t>
       </w:r>
     </w:p>
     <w:p>
       <w:pPr>
         <w:pStyle w:val="Algorithm"/>
       </w:pPr>
-      <w:r>
-        <w:t>First,</w:t>
-      </w:r>
-      <w:r>
-        <w:t xml:space="preserve"> we start by merging the two embedding </w:t>
+    </w:p>
+    <w:p>
+      <w:pPr>
+        <w:pStyle w:val="Algorithm"/>
+      </w:pPr>
+    </w:p>
+    <w:p>
+      <w:pPr>
+        <w:pStyle w:val="Algorithm"/>
+      </w:pPr>
+      <w:r>
+        <w:t xml:space="preserve">Late fusion: As a late fusion technique the two features were combined by taking a weighted sum of the precalculated cos-sim-matrices of the two features. The resulting late fusion matrix is than used to calculate the relevant metrics. </w:t>
+      </w:r>
+      <w:r>
+        <w:t xml:space="preserve">The chosen feature embeddings are </w:t>
       </w:r>
       <w:proofErr w:type="spellStart"/>
       <w:r>
+        <w:t>musicnn</w:t>
+      </w:r>
+      <w:proofErr w:type="spellEnd"/>
+      <w:r>
+        <w:t xml:space="preserve"> and </w:t>
+      </w:r>
+      <w:proofErr w:type="spellStart"/>
+      <w:r>
         <w:t>bert</w:t>
       </w:r>
       <w:proofErr w:type="spellEnd"/>
       <w:r>
-        <w:t xml:space="preserve"> and ivec256 in a variable </w:t>
-      </w:r>
-      <w:proofErr w:type="spellStart"/>
-      <w:r>
-        <w:t>merged_df</w:t>
-      </w:r>
-      <w:proofErr w:type="spellEnd"/>
-      <w:r>
-        <w:t xml:space="preserve"> based on the id column, then we apply the </w:t>
-      </w:r>
-      <w:proofErr w:type="spellStart"/>
-      <w:r>
-        <w:t>StandardScaler</w:t>
-      </w:r>
-      <w:proofErr w:type="spellEnd"/>
-      <w:r>
-        <w:t xml:space="preserve"> method from </w:t>
-      </w:r>
-      <w:proofErr w:type="spellStart"/>
-      <w:r>
-        <w:t>sklearn</w:t>
-      </w:r>
-      <w:proofErr w:type="spellEnd"/>
-      <w:r>
-        <w:t xml:space="preserve"> </w:t>
-      </w:r>
-      <w:r>
-        <w:t xml:space="preserve">after removing the id column, this function </w:t>
-      </w:r>
-      <w:proofErr w:type="gramStart"/>
-      <w:r>
-        <w:t>standardize</w:t>
-      </w:r>
-      <w:proofErr w:type="gramEnd"/>
-      <w:r>
-        <w:t xml:space="preserve"> the features</w:t>
-      </w:r>
-      <w:r>
-        <w:t xml:space="preserve"> of the combined data. This makes each feature vector with</w:t>
-      </w:r>
-      <w:r>
-        <w:t xml:space="preserve"> a mean of</w:t>
-      </w:r>
-      <w:r>
-        <w:t xml:space="preserve"> </w:t>
-      </w:r>
-      <w:r>
-        <w:t>0 and a standard deviation of 1</w:t>
-      </w:r>
-      <w:r>
-        <w:t xml:space="preserve">. This is beneficial for our retrieval system because it makes the data on the same scale. After applying the standardization </w:t>
-      </w:r>
-      <w:proofErr w:type="spellStart"/>
-      <w:r>
-        <w:t>stape</w:t>
-      </w:r>
-      <w:proofErr w:type="spellEnd"/>
-      <w:r>
-        <w:t xml:space="preserve"> to the data we add the removed id column again and we pass the final </w:t>
-      </w:r>
-      <w:proofErr w:type="spellStart"/>
-      <w:r>
-        <w:t>dataframe</w:t>
-      </w:r>
-      <w:proofErr w:type="spellEnd"/>
-      <w:r>
-        <w:t xml:space="preserve"> (</w:t>
-      </w:r>
-      <w:proofErr w:type="spellStart"/>
-      <w:r>
-        <w:t>df_normalized</w:t>
-      </w:r>
-      <w:proofErr w:type="spellEnd"/>
-      <w:r>
-        <w:t xml:space="preserve">) to our retrieval function </w:t>
-      </w:r>
-      <w:proofErr w:type="spellStart"/>
-      <w:r>
-        <w:t>audio_based</w:t>
-      </w:r>
-      <w:proofErr w:type="spellEnd"/>
-      <w:r>
-        <w:t xml:space="preserve"> </w:t>
-      </w:r>
-      <w:proofErr w:type="gramStart"/>
-      <w:r>
-        <w:t>given also</w:t>
-      </w:r>
-      <w:proofErr w:type="gramEnd"/>
-      <w:r>
-        <w:t xml:space="preserve"> the query song id and </w:t>
-      </w:r>
-      <w:proofErr w:type="spellStart"/>
-      <w:r>
-        <w:t>cos_sim</w:t>
-      </w:r>
-      <w:proofErr w:type="spellEnd"/>
-      <w:r>
-        <w:t xml:space="preserve"> as similarity function.</w:t>
-      </w:r>
-    </w:p>
-    <w:p>
-      <w:pPr>
-        <w:pStyle w:val="Algorithm"/>
-      </w:pPr>
-    </w:p>
-    <w:p>
-      <w:pPr>
-        <w:pStyle w:val="Algorithm"/>
-      </w:pPr>
-    </w:p>
-    <w:p>
-      <w:pPr>
-        <w:pStyle w:val="Algorithm"/>
-      </w:pPr>
-      <w:r>
-        <w:t xml:space="preserve">Late fusion: As a late fusion technique we calculated the cosine matrices of the two features and took a weighted sum to combine the two </w:t>
-      </w:r>
-      <w:r>
-        <w:t>matrices.</w:t>
-      </w:r>
-    </w:p>
-    <w:p>
-      <w:pPr>
-        <w:pStyle w:val="Algorithm"/>
-      </w:pPr>
-    </w:p>
-    <w:p>
-      <w:pPr>
-        <w:pStyle w:val="Algorithm"/>
-        <w:rPr>
-          <w:color w:val="C00000"/>
-        </w:rPr>
-      </w:pPr>
-      <w:r>
-        <w:rPr>
-          <w:color w:val="C00000"/>
-        </w:rPr>
-        <w:t>TODO: Further Explanation of fusion?</w:t>
+        <w:t xml:space="preserve"> as they show promising results in the evaluations.</w:t>
       </w:r>
     </w:p>
     <w:p>
@@ -1820,13 +1675,7 @@
         <w:pStyle w:val="Algorithm"/>
       </w:pPr>
       <w:r>
-        <w:t xml:space="preserve">To calculate the cosine-similarity of the </w:t>
-      </w:r>
-      <w:r>
-        <w:t>different</w:t>
-      </w:r>
-      <w:r>
-        <w:t xml:space="preserve"> representation of the lyrics, we created a wrapper function called “</w:t>
+        <w:t>To calculate the cosine-similarity of the different representation of the lyrics, we created a wrapper function called “</w:t>
       </w:r>
       <w:proofErr w:type="spellStart"/>
       <w:r>
@@ -1842,16 +1691,7 @@
       </w:r>
       <w:proofErr w:type="spellEnd"/>
       <w:r>
-        <w:t>-arrays as input and reshapes them to 2d arrays so they can be used in the cosine similarity function which is provided by the Scikit-learn library.</w:t>
-      </w:r>
-      <w:r>
-        <w:rPr>
-          <w:color w:val="808080" w:themeColor="background1" w:themeShade="80"/>
-        </w:rPr>
-        <w:t xml:space="preserve"> </w:t>
-      </w:r>
-      <w:r>
-        <w:t xml:space="preserve">The result of the </w:t>
+        <w:t xml:space="preserve">-arrays as input and reshapes them to 2d arrays so they can be used in the cosine similarity function which is provided by the Scikit-learn library. The result of the </w:t>
       </w:r>
       <w:proofErr w:type="spellStart"/>
       <w:r>
@@ -1859,16 +1699,7 @@
       </w:r>
       <w:proofErr w:type="spellEnd"/>
       <w:r>
-        <w:t xml:space="preserve"> function is the similarity score of the two arrays.</w:t>
-      </w:r>
-      <w:r>
-        <w:rPr>
-          <w:color w:val="808080" w:themeColor="background1" w:themeShade="80"/>
-        </w:rPr>
-        <w:t xml:space="preserve"> </w:t>
-      </w:r>
-      <w:r>
-        <w:t xml:space="preserve">The similarity function </w:t>
+        <w:t xml:space="preserve"> function is the similarity score of the two arrays. The similarity function </w:t>
       </w:r>
       <w:proofErr w:type="spellStart"/>
       <w:r>
@@ -1876,16 +1707,7 @@
       </w:r>
       <w:proofErr w:type="spellEnd"/>
       <w:r>
-        <w:t xml:space="preserve"> is then passed to the</w:t>
-      </w:r>
-      <w:r>
-        <w:rPr>
-          <w:color w:val="808080" w:themeColor="background1" w:themeShade="80"/>
-        </w:rPr>
-        <w:t xml:space="preserve"> </w:t>
-      </w:r>
-      <w:r>
-        <w:t xml:space="preserve">text-based, audio-based, and video-based retrieval functions. </w:t>
+        <w:t xml:space="preserve"> is then passed to the text-based, audio-based, and video-based retrieval functions. </w:t>
       </w:r>
     </w:p>
     <w:p>
@@ -1906,26 +1728,28 @@
         <w:pStyle w:val="Algorithm"/>
       </w:pPr>
       <w:r>
-        <w:t>To achieve faster computation we later implemented a function that generates a cosine similarity matrix</w:t>
-      </w:r>
-      <w:proofErr w:type="gramStart"/>
-      <w:r>
-        <w:t>…..</w:t>
-      </w:r>
-      <w:proofErr w:type="gramEnd"/>
-      <w:r>
-        <w:rPr>
-          <w:color w:val="C00000"/>
-        </w:rPr>
-        <w:t>TODO: Luca</w:t>
+        <w:t xml:space="preserve">For further performance improvements the similarity of all queries to all queries was precalculated once for each embedding and then re-used for all following calculations. This was achieved by </w:t>
+      </w:r>
+      <w:r>
+        <w:lastRenderedPageBreak/>
+        <w:t>transforming each embedding into a matrix form and then using matrix multiplication according to the formular described in chapter 2.5.</w:t>
       </w:r>
     </w:p>
     <w:p>
       <w:pPr>
         <w:pStyle w:val="Head2"/>
-      </w:pPr>
-      <w:r>
-        <w:lastRenderedPageBreak/>
+        <w:numPr>
+          <w:ilvl w:val="0"/>
+          <w:numId w:val="0"/>
+        </w:numPr>
+        <w:ind w:left="756"/>
+      </w:pPr>
+    </w:p>
+    <w:p>
+      <w:pPr>
+        <w:pStyle w:val="Head2"/>
+      </w:pPr>
+      <w:r>
         <w:t>Random baseline</w:t>
       </w:r>
     </w:p>
@@ -2060,48 +1884,27 @@
     <w:p>
       <w:pPr>
         <w:spacing w:line="240" w:lineRule="auto"/>
-        <w:rPr>
-          <w:color w:val="00B050"/>
-        </w:rPr>
-      </w:pPr>
-      <w:r>
-        <w:rPr>
-          <w:color w:val="00B050"/>
-        </w:rPr>
+      </w:pPr>
+      <w:r>
         <w:t xml:space="preserve">For the audio-based retrieval systems, we used the same 3 </w:t>
       </w:r>
       <w:r>
-        <w:rPr>
-          <w:color w:val="00B050"/>
-        </w:rPr>
         <w:t>query s</w:t>
       </w:r>
       <w:r>
-        <w:rPr>
-          <w:color w:val="00B050"/>
-        </w:rPr>
         <w:t xml:space="preserve">ongs as we used for Task 1. We used the representations explained in chapter 2.3. For all these representations we calculated the cosine similarity. The results for all 3 query tracks are displayed in the provided </w:t>
       </w:r>
       <w:proofErr w:type="spellStart"/>
       <w:proofErr w:type="gramStart"/>
       <w:r>
-        <w:rPr>
-          <w:color w:val="00B050"/>
-        </w:rPr>
         <w:t>main.ipynb</w:t>
       </w:r>
       <w:proofErr w:type="spellEnd"/>
       <w:proofErr w:type="gramEnd"/>
       <w:r>
-        <w:rPr>
-          <w:color w:val="00B050"/>
-        </w:rPr>
         <w:t xml:space="preserve"> file. </w:t>
       </w:r>
       <w:r>
-        <w:rPr>
-          <w:color w:val="00B050"/>
-        </w:rPr>
         <w:t>The function takes the query-id, representation feature, number of tracks to retrieve as well as the similarity function as input, calculates the similarity and sorts the retrieved tracks in decreasing order of their similarity score.</w:t>
       </w:r>
     </w:p>
@@ -2116,38 +1919,14 @@
     <w:p>
       <w:pPr>
         <w:pStyle w:val="Algorithm"/>
-        <w:rPr>
-          <w:color w:val="00B050"/>
-        </w:rPr>
-      </w:pPr>
-      <w:r>
-        <w:rPr>
-          <w:color w:val="00B050"/>
-        </w:rPr>
-        <w:t xml:space="preserve">The video-based function </w:t>
-      </w:r>
-      <w:r>
-        <w:rPr>
-          <w:color w:val="00B050"/>
-        </w:rPr>
-        <w:t>follows</w:t>
-      </w:r>
-      <w:r>
-        <w:rPr>
-          <w:color w:val="00B050"/>
-        </w:rPr>
-        <w:t xml:space="preserve"> the same implementation as the audio-based function</w:t>
-      </w:r>
-      <w:r>
-        <w:rPr>
-          <w:color w:val="00B050"/>
-        </w:rPr>
+      </w:pPr>
+      <w:r>
+        <w:t>The video-based function follows the same implementation as the audio-based function</w:t>
+      </w:r>
+      <w:r>
         <w:t xml:space="preserve"> and takes a video representation as feature.</w:t>
       </w:r>
       <w:r>
-        <w:rPr>
-          <w:color w:val="00B050"/>
-        </w:rPr>
         <w:t xml:space="preserve"> </w:t>
       </w:r>
     </w:p>
@@ -2289,7 +2068,10 @@
         <w:t xml:space="preserve"> </w:t>
       </w:r>
       <w:r>
-        <w:t>We also need k as a parameter as well as the id and genre of the query track. Afterwards we store the top k results into a variable and compare the genres of the top k results with the query genre and count how many of the retrieved results are relevant (a result is relevant if it has at least one common genre with the query track). Finally, we divide the relevant retrieved results by k.</w:t>
+        <w:t xml:space="preserve">We also need k as a </w:t>
+      </w:r>
+      <w:r>
+        <w:t>parameter as well as the id and genre of the query track. Afterwards we store the top k results into a variable and compare the genres of the top k results with the query genre and count how many of the retrieved results are relevant (a result is relevant if it has at least one common genre with the query track). Finally, we divide the relevant retrieved results by k.</w:t>
       </w:r>
     </w:p>
     <w:p>
@@ -2313,61 +2095,28 @@
     <w:p>
       <w:pPr>
         <w:spacing w:line="240" w:lineRule="auto"/>
-        <w:rPr>
-          <w:color w:val="00B050"/>
-        </w:rPr>
-      </w:pPr>
-      <w:r>
-        <w:rPr>
-          <w:color w:val="00B050"/>
-        </w:rPr>
+      </w:pPr>
+      <w:r>
         <w:t>These previously explained approaches were only computed to take one specific query song</w:t>
       </w:r>
       <w:r>
-        <w:rPr>
-          <w:color w:val="00B050"/>
-        </w:rPr>
         <w:t xml:space="preserve"> and calculate the precision and recall @ k</w:t>
       </w:r>
       <w:r>
-        <w:rPr>
-          <w:color w:val="00B050"/>
-        </w:rPr>
         <w:t xml:space="preserve">. </w:t>
       </w:r>
     </w:p>
     <w:p>
       <w:pPr>
         <w:spacing w:line="240" w:lineRule="auto"/>
-        <w:rPr>
-          <w:color w:val="00B050"/>
-        </w:rPr>
       </w:pPr>
     </w:p>
     <w:p>
       <w:pPr>
         <w:spacing w:line="240" w:lineRule="auto"/>
-        <w:rPr>
-          <w:color w:val="00B050"/>
-        </w:rPr>
-      </w:pPr>
-      <w:r>
-        <w:rPr>
-          <w:color w:val="00B050"/>
-        </w:rPr>
-        <w:t xml:space="preserve">For the calculation of Average Precision and Recall, which should be calculated </w:t>
-      </w:r>
-      <w:r>
-        <w:rPr>
-          <w:color w:val="00B050"/>
-        </w:rPr>
-        <w:t xml:space="preserve">over </w:t>
-      </w:r>
-      <w:r>
-        <w:rPr>
-          <w:color w:val="00B050"/>
-        </w:rPr>
-        <w:t>all possible query songs, we have decided to use a different method to speed up the calculation, as our previous approach took too much time. We have created a cosine-similarity matrix for this purpose, which has already been explained in more detail in section 3.2.</w:t>
+      </w:pPr>
+      <w:r>
+        <w:t>For the calculation of Average Precision and Recall, which should be calculated over all possible query songs, we have decided to use a different method to speed up the calculation, as our previous approach took too much time. We have created a cosine-similarity matrix for this purpose, which has already been explained in more detail in section 3.2.</w:t>
       </w:r>
     </w:p>
     <w:p>
@@ -2390,15 +2139,7 @@
           <w:b/>
           <w:sz w:val="22"/>
         </w:rPr>
-        <w:t xml:space="preserve">5.2 </w:t>
-      </w:r>
-      <w:r>
-        <w:rPr>
-          <w:rFonts w:cs="Linux Libertine"/>
-          <w:b/>
-          <w:sz w:val="22"/>
-        </w:rPr>
-        <w:t>Genre diversity</w:t>
+        <w:t>5.2 Genre diversity</w:t>
       </w:r>
     </w:p>
     <w:p>
@@ -2455,341 +2196,155 @@
     <w:p>
       <w:pPr>
         <w:spacing w:line="240" w:lineRule="auto"/>
-        <w:rPr>
-          <w:color w:val="00B050"/>
-        </w:rPr>
       </w:pPr>
     </w:p>
     <w:p>
       <w:pPr>
         <w:spacing w:line="240" w:lineRule="auto"/>
-        <w:rPr>
-          <w:color w:val="00B050"/>
-        </w:rPr>
-      </w:pPr>
-      <w:r>
-        <w:rPr>
-          <w:color w:val="00B050"/>
-        </w:rPr>
-        <w:t>To calculate this evaluation metric we implemented</w:t>
-      </w:r>
-      <w:r>
-        <w:rPr>
-          <w:color w:val="00B050"/>
-        </w:rPr>
-        <w:t xml:space="preserve"> a method</w:t>
-      </w:r>
-      <w:r>
-        <w:rPr>
-          <w:color w:val="00B050"/>
-        </w:rPr>
-        <w:t xml:space="preserve"> that first</w:t>
-      </w:r>
-      <w:r>
-        <w:rPr>
-          <w:color w:val="00B050"/>
-        </w:rPr>
+      </w:pPr>
+      <w:r>
+        <w:t xml:space="preserve">To calculate this evaluation metric we implemented a method that first </w:t>
+      </w:r>
+      <w:r>
+        <w:t xml:space="preserve">measures the diversity of genres </w:t>
+      </w:r>
+      <w:proofErr w:type="gramStart"/>
+      <w:r>
+        <w:t>of  top</w:t>
+      </w:r>
+      <w:proofErr w:type="gramEnd"/>
+      <w:r>
+        <w:t xml:space="preserve"> k retrieved</w:t>
+      </w:r>
+      <w:r>
         <w:t xml:space="preserve"> </w:t>
       </w:r>
       <w:r>
-        <w:rPr>
-          <w:color w:val="00B050"/>
-        </w:rPr>
-        <w:t xml:space="preserve">measures the diversity of genres </w:t>
-      </w:r>
-      <w:proofErr w:type="gramStart"/>
-      <w:r>
-        <w:rPr>
-          <w:color w:val="00B050"/>
-        </w:rPr>
-        <w:t>of  top</w:t>
-      </w:r>
-      <w:proofErr w:type="gramEnd"/>
-      <w:r>
-        <w:rPr>
-          <w:color w:val="00B050"/>
-        </w:rPr>
-        <w:t xml:space="preserve"> k retrieved</w:t>
-      </w:r>
-      <w:r>
-        <w:rPr>
-          <w:color w:val="00B050"/>
-        </w:rPr>
+        <w:t>tracks given a query. It calculates how the genres are evenly</w:t>
+      </w:r>
+      <w:r>
         <w:t xml:space="preserve"> </w:t>
       </w:r>
       <w:r>
-        <w:rPr>
-          <w:color w:val="00B050"/>
-        </w:rPr>
-        <w:t>tracks given a query. It calculates how the genres are evenly</w:t>
-      </w:r>
-      <w:r>
-        <w:rPr>
-          <w:color w:val="00B050"/>
-        </w:rPr>
+        <w:t>distributed over k retrieved tracks.</w:t>
+      </w:r>
+      <w:r>
         <w:t xml:space="preserve"> </w:t>
       </w:r>
       <w:r>
-        <w:rPr>
-          <w:color w:val="00B050"/>
-        </w:rPr>
-        <w:t>distributed over k retrieved tracks.</w:t>
-      </w:r>
-      <w:r>
-        <w:rPr>
-          <w:color w:val="00B050"/>
-        </w:rPr>
+        <w:t>We can break down the formula into two parts:</w:t>
+      </w:r>
+    </w:p>
+    <w:p>
+      <w:pPr>
+        <w:spacing w:line="240" w:lineRule="auto"/>
+      </w:pPr>
+      <w:r>
+        <w:t xml:space="preserve">1) </w:t>
+      </w:r>
+      <w:r>
+        <w:t>Genre distribution:</w:t>
+      </w:r>
+    </w:p>
+    <w:p>
+      <w:pPr>
+        <w:spacing w:line="240" w:lineRule="auto"/>
+      </w:pPr>
+      <w:r>
+        <w:t>We initialize a vector of zeros with a length equal to the number of</w:t>
+      </w:r>
+      <w:r>
         <w:t xml:space="preserve"> </w:t>
       </w:r>
       <w:r>
-        <w:rPr>
-          <w:color w:val="00B050"/>
-        </w:rPr>
-        <w:t>We can break down the formula into two parts:</w:t>
+        <w:t>all genres existing in the dataset, then for every genre found in each</w:t>
+      </w:r>
+      <w:r>
+        <w:t xml:space="preserve"> </w:t>
+      </w:r>
+      <w:r>
+        <w:t>retrieved track, we add one to the corresponding genre position in</w:t>
+      </w:r>
+      <w:r>
+        <w:t xml:space="preserve"> </w:t>
+      </w:r>
+      <w:r>
+        <w:t>the zeros vector divided by the number of genres of the retrieved</w:t>
+      </w:r>
+      <w:r>
+        <w:t xml:space="preserve"> </w:t>
+      </w:r>
+      <w:r>
+        <w:t>track.</w:t>
+      </w:r>
+      <w:r>
+        <w:t xml:space="preserve"> </w:t>
+      </w:r>
+      <w:r>
+        <w:t>So, this could be considered as the normalized attribution of each</w:t>
+      </w:r>
+      <w:r>
+        <w:t xml:space="preserve"> </w:t>
+      </w:r>
+      <w:r>
+        <w:t>genre within the retrieved track genres to the overall genres in the</w:t>
+      </w:r>
+      <w:r>
+        <w:t xml:space="preserve"> </w:t>
+      </w:r>
+      <w:r>
+        <w:t>dataset.</w:t>
       </w:r>
     </w:p>
     <w:p>
       <w:pPr>
         <w:spacing w:line="240" w:lineRule="auto"/>
-        <w:rPr>
-          <w:color w:val="00B050"/>
-        </w:rPr>
-      </w:pPr>
-      <w:r>
-        <w:rPr>
-          <w:color w:val="00B050"/>
-        </w:rPr>
-        <w:t>1)</w:t>
-      </w:r>
-      <w:r>
-        <w:rPr>
-          <w:color w:val="00B050"/>
-        </w:rPr>
+      </w:pPr>
+      <w:r>
+        <w:t xml:space="preserve">2) </w:t>
+      </w:r>
+      <w:r>
+        <w:t>Normalize of the distribution:</w:t>
+      </w:r>
+    </w:p>
+    <w:p>
+      <w:pPr>
+        <w:spacing w:line="240" w:lineRule="auto"/>
+      </w:pPr>
+      <w:r>
+        <w:t>We divide the resulting vector by the number of the retrieved</w:t>
+      </w:r>
+      <w:r>
         <w:t xml:space="preserve"> </w:t>
       </w:r>
       <w:r>
-        <w:rPr>
-          <w:color w:val="00B050"/>
-        </w:rPr>
-        <w:t>Genre distribution:</w:t>
+        <w:t>tracks. To get the genre diversity we calculate Shannon’s entropy</w:t>
+      </w:r>
+      <w:r>
+        <w:t xml:space="preserve"> </w:t>
+      </w:r>
+      <w:r>
+        <w:t>of the resulting vector.</w:t>
+      </w:r>
+      <w:r>
+        <w:t xml:space="preserve"> </w:t>
+      </w:r>
+      <w:r>
+        <w:t>This is calculated by taking the negative sum of all the items of the</w:t>
+      </w:r>
+      <w:r>
+        <w:t xml:space="preserve"> </w:t>
+      </w:r>
+      <w:r>
+        <w:t>resulting vector multiplied by its logarithm (base 2).</w:t>
+      </w:r>
+      <w:r>
+        <w:t xml:space="preserve"> </w:t>
       </w:r>
     </w:p>
     <w:p>
       <w:pPr>
         <w:spacing w:line="240" w:lineRule="auto"/>
-        <w:rPr>
-          <w:color w:val="00B050"/>
-        </w:rPr>
-      </w:pPr>
-      <w:r>
-        <w:rPr>
-          <w:color w:val="00B050"/>
-        </w:rPr>
-        <w:t>We initialize a vector of zeros with a length equal to the number of</w:t>
-      </w:r>
-      <w:r>
-        <w:rPr>
-          <w:color w:val="00B050"/>
-        </w:rPr>
-        <w:t xml:space="preserve"> </w:t>
-      </w:r>
-      <w:r>
-        <w:rPr>
-          <w:color w:val="00B050"/>
-        </w:rPr>
-        <w:t>all genres existing in the dataset, then for every genre found in each</w:t>
-      </w:r>
-      <w:r>
-        <w:rPr>
-          <w:color w:val="00B050"/>
-        </w:rPr>
-        <w:t xml:space="preserve"> </w:t>
-      </w:r>
-      <w:r>
-        <w:rPr>
-          <w:color w:val="00B050"/>
-        </w:rPr>
-        <w:t>retrieved track, we add one to the corresponding genre position in</w:t>
-      </w:r>
-      <w:r>
-        <w:rPr>
-          <w:color w:val="00B050"/>
-        </w:rPr>
-        <w:t xml:space="preserve"> </w:t>
-      </w:r>
-      <w:r>
-        <w:rPr>
-          <w:color w:val="00B050"/>
-        </w:rPr>
-        <w:t xml:space="preserve">the zeros vector divided </w:t>
-      </w:r>
-      <w:r>
-        <w:rPr>
-          <w:color w:val="00B050"/>
-        </w:rPr>
-        <w:t>by</w:t>
-      </w:r>
-      <w:r>
-        <w:rPr>
-          <w:color w:val="00B050"/>
-        </w:rPr>
-        <w:t xml:space="preserve"> the number of genres of the retrieved</w:t>
-      </w:r>
-      <w:r>
-        <w:rPr>
-          <w:color w:val="00B050"/>
-        </w:rPr>
-        <w:t xml:space="preserve"> </w:t>
-      </w:r>
-      <w:r>
-        <w:rPr>
-          <w:color w:val="00B050"/>
-        </w:rPr>
-        <w:t>track.</w:t>
-      </w:r>
-      <w:r>
-        <w:rPr>
-          <w:color w:val="00B050"/>
-        </w:rPr>
-        <w:t xml:space="preserve"> </w:t>
-      </w:r>
-      <w:r>
-        <w:rPr>
-          <w:color w:val="00B050"/>
-        </w:rPr>
-        <w:t>So, this could be considered as the normalized attribution of each</w:t>
-      </w:r>
-      <w:r>
-        <w:rPr>
-          <w:color w:val="00B050"/>
-        </w:rPr>
-        <w:t xml:space="preserve"> </w:t>
-      </w:r>
-      <w:r>
-        <w:rPr>
-          <w:color w:val="00B050"/>
-        </w:rPr>
-        <w:t>genre within the retrieved track genres to the overall genres in the</w:t>
-      </w:r>
-      <w:r>
-        <w:rPr>
-          <w:color w:val="00B050"/>
-        </w:rPr>
-        <w:t xml:space="preserve"> </w:t>
-      </w:r>
-      <w:r>
-        <w:rPr>
-          <w:color w:val="00B050"/>
-        </w:rPr>
-        <w:t>dataset.</w:t>
-      </w:r>
-    </w:p>
-    <w:p>
-      <w:pPr>
-        <w:spacing w:line="240" w:lineRule="auto"/>
-        <w:rPr>
-          <w:color w:val="00B050"/>
-        </w:rPr>
-      </w:pPr>
-      <w:r>
-        <w:rPr>
-          <w:color w:val="00B050"/>
-        </w:rPr>
-        <w:t>2</w:t>
-      </w:r>
-      <w:r>
-        <w:rPr>
-          <w:color w:val="00B050"/>
-        </w:rPr>
-        <w:t>)</w:t>
-      </w:r>
-      <w:r>
-        <w:rPr>
-          <w:color w:val="00B050"/>
-        </w:rPr>
-        <w:t xml:space="preserve"> </w:t>
-      </w:r>
-      <w:r>
-        <w:rPr>
-          <w:color w:val="00B050"/>
-        </w:rPr>
-        <w:t>Normalize of the distribution:</w:t>
-      </w:r>
-    </w:p>
-    <w:p>
-      <w:pPr>
-        <w:spacing w:line="240" w:lineRule="auto"/>
-        <w:rPr>
-          <w:color w:val="00B050"/>
-        </w:rPr>
-      </w:pPr>
-      <w:r>
-        <w:rPr>
-          <w:color w:val="00B050"/>
-        </w:rPr>
-        <w:t>We divide the resulting vector by the number of the retrieved</w:t>
-      </w:r>
-      <w:r>
-        <w:rPr>
-          <w:color w:val="00B050"/>
-        </w:rPr>
-        <w:t xml:space="preserve"> </w:t>
-      </w:r>
-      <w:r>
-        <w:rPr>
-          <w:color w:val="00B050"/>
-        </w:rPr>
-        <w:t>tracks. To get the genre diversity we calculate Shannon’s entropy</w:t>
-      </w:r>
-      <w:r>
-        <w:rPr>
-          <w:color w:val="00B050"/>
-        </w:rPr>
-        <w:t xml:space="preserve"> </w:t>
-      </w:r>
-      <w:r>
-        <w:rPr>
-          <w:color w:val="00B050"/>
-        </w:rPr>
-        <w:t>of the resulting vector.</w:t>
-      </w:r>
-      <w:r>
-        <w:rPr>
-          <w:color w:val="00B050"/>
-        </w:rPr>
-        <w:t xml:space="preserve"> </w:t>
-      </w:r>
-      <w:r>
-        <w:rPr>
-          <w:color w:val="00B050"/>
-        </w:rPr>
-        <w:t>This is calculated by taking the negative sum of all the items of the</w:t>
-      </w:r>
-      <w:r>
-        <w:rPr>
-          <w:color w:val="00B050"/>
-        </w:rPr>
-        <w:t xml:space="preserve"> </w:t>
-      </w:r>
-      <w:r>
-        <w:rPr>
-          <w:color w:val="00B050"/>
-        </w:rPr>
-        <w:t>resulting vector multiplied by its logarithm (base 2).</w:t>
-      </w:r>
-      <w:r>
-        <w:rPr>
-          <w:color w:val="00B050"/>
-        </w:rPr>
-        <w:t xml:space="preserve"> </w:t>
-      </w:r>
-    </w:p>
-    <w:p>
-      <w:pPr>
-        <w:spacing w:line="240" w:lineRule="auto"/>
-        <w:rPr>
-          <w:color w:val="00B050"/>
-        </w:rPr>
       </w:pPr>
     </w:p>
     <w:p>
@@ -2922,6 +2477,7 @@
         <w:rPr>
           <w:lang w:val="en-GB"/>
         </w:rPr>
+        <w:lastRenderedPageBreak/>
         <w:t>number of unique genres within the dataset itself.</w:t>
       </w:r>
     </w:p>
@@ -2997,14 +2553,7 @@
         <w:rPr>
           <w:lang w:eastAsia="zh-CN"/>
         </w:rPr>
-        <w:t xml:space="preserve"> the users prefer the elements in the </w:t>
-      </w:r>
-      <w:r>
-        <w:rPr>
-          <w:lang w:eastAsia="zh-CN"/>
-        </w:rPr>
-        <w:lastRenderedPageBreak/>
-        <w:t>list of retrieved results to be presented in the descending order of their degree of relevance. Its calculation can be summarized in the following four steps:</w:t>
+        <w:t xml:space="preserve"> the users prefer the elements in the list of retrieved results to be presented in the descending order of their degree of relevance. Its calculation can be summarized in the following four steps:</w:t>
       </w:r>
     </w:p>
     <w:p>
@@ -3441,167 +2990,77 @@
     <w:p>
       <w:pPr>
         <w:spacing w:line="240" w:lineRule="auto"/>
-        <w:rPr>
-          <w:color w:val="00B050"/>
-        </w:rPr>
       </w:pPr>
       <w:bookmarkStart w:id="1" w:name="_Hlk156941484"/>
       <w:r>
-        <w:rPr>
-          <w:color w:val="00B050"/>
-        </w:rPr>
-        <w:t xml:space="preserve">We obtained the </w:t>
-      </w:r>
-      <w:r>
-        <w:rPr>
-          <w:color w:val="00B050"/>
-        </w:rPr>
-        <w:t xml:space="preserve">highest average precision of 0.4813 calculated over all query tracks using the </w:t>
+        <w:t xml:space="preserve">We obtained the highest average precision of 0.4813 calculated over all query tracks using the </w:t>
       </w:r>
       <w:proofErr w:type="spellStart"/>
       <w:r>
-        <w:rPr>
-          <w:color w:val="00B050"/>
-        </w:rPr>
         <w:t>musicnn</w:t>
       </w:r>
       <w:proofErr w:type="spellEnd"/>
       <w:r>
-        <w:rPr>
-          <w:color w:val="00B050"/>
-        </w:rPr>
         <w:t xml:space="preserve"> feature combined the cosine similarity. The worst performing retrieval system based on precision was the early-fusion system combining the textual representation </w:t>
       </w:r>
       <w:proofErr w:type="spellStart"/>
       <w:r>
-        <w:rPr>
-          <w:color w:val="00B050"/>
-        </w:rPr>
         <w:t>bert</w:t>
       </w:r>
       <w:proofErr w:type="spellEnd"/>
       <w:r>
-        <w:rPr>
-          <w:color w:val="00B050"/>
-        </w:rPr>
         <w:t xml:space="preserve"> with the audio feature </w:t>
       </w:r>
       <w:proofErr w:type="spellStart"/>
       <w:r>
-        <w:rPr>
-          <w:color w:val="00B050"/>
-        </w:rPr>
         <w:t>musicnn</w:t>
       </w:r>
       <w:proofErr w:type="spellEnd"/>
       <w:r>
-        <w:rPr>
-          <w:color w:val="00B050"/>
-        </w:rPr>
         <w:t xml:space="preserve"> only </w:t>
       </w:r>
       <w:proofErr w:type="spellStart"/>
       <w:r>
-        <w:rPr>
-          <w:color w:val="00B050"/>
-        </w:rPr>
         <w:t>achiving</w:t>
       </w:r>
       <w:proofErr w:type="spellEnd"/>
       <w:r>
-        <w:rPr>
-          <w:color w:val="00B050"/>
-        </w:rPr>
         <w:t xml:space="preserve"> a precision of </w:t>
       </w:r>
       <w:r>
-        <w:rPr>
-          <w:color w:val="00B050"/>
-        </w:rPr>
-        <w:t>0.3202</w:t>
-      </w:r>
-      <w:r>
-        <w:rPr>
-          <w:color w:val="00B050"/>
-        </w:rPr>
-        <w:t>.</w:t>
+        <w:t>0.3202.</w:t>
       </w:r>
     </w:p>
     <w:p>
       <w:pPr>
         <w:spacing w:line="240" w:lineRule="auto"/>
-        <w:rPr>
-          <w:color w:val="00B050"/>
-        </w:rPr>
       </w:pPr>
     </w:p>
     <w:p>
       <w:pPr>
         <w:spacing w:line="240" w:lineRule="auto"/>
-        <w:rPr>
-          <w:color w:val="00B050"/>
-        </w:rPr>
-      </w:pPr>
-      <w:r>
-        <w:rPr>
-          <w:color w:val="00B050"/>
-        </w:rPr>
+      </w:pPr>
+      <w:r>
         <w:t xml:space="preserve">We received the highest average recall computed over all query tracks again using the </w:t>
       </w:r>
       <w:proofErr w:type="spellStart"/>
       <w:r>
-        <w:rPr>
-          <w:color w:val="00B050"/>
-        </w:rPr>
         <w:t>musicnn</w:t>
       </w:r>
       <w:proofErr w:type="spellEnd"/>
       <w:r>
-        <w:rPr>
-          <w:color w:val="00B050"/>
-        </w:rPr>
-        <w:t xml:space="preserve"> dataset in combination with cosine similarity which was </w:t>
-      </w:r>
-      <w:r>
-        <w:rPr>
-          <w:color w:val="00B050"/>
-        </w:rPr>
-        <w:t>0.0022</w:t>
-      </w:r>
-      <w:r>
-        <w:rPr>
-          <w:color w:val="00B050"/>
-        </w:rPr>
-        <w:t xml:space="preserve">. Both early and late fusion obtained the lowest recall of only </w:t>
-      </w:r>
-      <w:r>
-        <w:rPr>
-          <w:color w:val="00B050"/>
-        </w:rPr>
-        <w:t>0.0009</w:t>
-      </w:r>
-      <w:r>
-        <w:rPr>
-          <w:color w:val="00B050"/>
-        </w:rPr>
-        <w:t>.</w:t>
+        <w:t xml:space="preserve"> dataset in combination with cosine similarity which was 0.0022. Both early and late fusion obtained the lowest recall of only 0.0009.</w:t>
       </w:r>
     </w:p>
     <w:bookmarkEnd w:id="1"/>
     <w:p>
       <w:pPr>
         <w:spacing w:line="240" w:lineRule="auto"/>
-        <w:rPr>
-          <w:color w:val="00B050"/>
-        </w:rPr>
       </w:pPr>
     </w:p>
     <w:p>
       <w:pPr>
         <w:spacing w:line="240" w:lineRule="auto"/>
-        <w:rPr>
-          <w:color w:val="00B050"/>
-        </w:rPr>
       </w:pPr>
     </w:p>
     <w:p>
@@ -3692,19 +3151,7 @@
         <w:rPr>
           <w:noProof/>
         </w:rPr>
-        <w:t>:</w:t>
-      </w:r>
-      <w:r>
-        <w:rPr>
-          <w:noProof/>
-        </w:rPr>
-        <w:t xml:space="preserve"> Precision-Recall Plot</w:t>
-      </w:r>
-      <w:r>
-        <w:rPr>
-          <w:noProof/>
-        </w:rPr>
-        <w:t xml:space="preserve"> of text, audio and video based systems</w:t>
+        <w:t>: Precision-Recall Plot of text, audio and video based systems</w:t>
       </w:r>
     </w:p>
     <w:p>
@@ -3751,31 +3198,7 @@
           <w:b/>
           <w:sz w:val="22"/>
         </w:rPr>
-        <w:t>6.</w:t>
-      </w:r>
-      <w:r>
-        <w:rPr>
-          <w:rFonts w:cs="Linux Libertine"/>
-          <w:b/>
-          <w:sz w:val="22"/>
-        </w:rPr>
-        <w:t>2</w:t>
-      </w:r>
-      <w:r>
-        <w:rPr>
-          <w:rFonts w:cs="Linux Libertine"/>
-          <w:b/>
-          <w:sz w:val="22"/>
-        </w:rPr>
-        <w:t xml:space="preserve"> </w:t>
-      </w:r>
-      <w:r>
-        <w:rPr>
-          <w:rFonts w:cs="Linux Libertine"/>
-          <w:b/>
-          <w:sz w:val="22"/>
-        </w:rPr>
-        <w:t>Genre Diversity@10</w:t>
+        <w:t>6.2 Genre Diversity@10</w:t>
       </w:r>
     </w:p>
     <w:p>
@@ -3788,87 +3211,48 @@
     <w:p>
       <w:pPr>
         <w:spacing w:line="240" w:lineRule="auto"/>
-        <w:rPr>
-          <w:color w:val="00B050"/>
-        </w:rPr>
-      </w:pPr>
-      <w:r>
-        <w:rPr>
-          <w:color w:val="00B050"/>
-        </w:rPr>
+      </w:pPr>
+      <w:r>
         <w:t>The diversity formula is based on Shannon’s entropy which we</w:t>
       </w:r>
       <w:r>
-        <w:rPr>
-          <w:color w:val="00B050"/>
-        </w:rPr>
         <w:br/>
         <w:t xml:space="preserve">would like to maximize this is equivalent to minimizing its negative. Consequently, a smaller diversity score indicates a more diverse retrieved list. </w:t>
       </w:r>
       <w:r>
-        <w:rPr>
-          <w:color w:val="00B050"/>
-        </w:rPr>
         <w:t xml:space="preserve">We obtained the lowest diversity score of 4.7048 again using the </w:t>
       </w:r>
       <w:proofErr w:type="spellStart"/>
       <w:r>
-        <w:rPr>
-          <w:color w:val="00B050"/>
-        </w:rPr>
         <w:t>musicnn</w:t>
       </w:r>
       <w:proofErr w:type="spellEnd"/>
       <w:r>
-        <w:rPr>
-          <w:color w:val="00B050"/>
-        </w:rPr>
         <w:t xml:space="preserve"> representation. The highest score of 5.0797 was retrieved using the late fusion technique </w:t>
       </w:r>
       <w:r>
-        <w:rPr>
-          <w:color w:val="00B050"/>
-        </w:rPr>
         <w:t>using BERT</w:t>
       </w:r>
       <w:r>
-        <w:rPr>
-          <w:color w:val="00B050"/>
-        </w:rPr>
         <w:t xml:space="preserve"> and </w:t>
       </w:r>
       <w:proofErr w:type="spellStart"/>
       <w:r>
-        <w:rPr>
-          <w:color w:val="00B050"/>
-        </w:rPr>
         <w:t>musicnn</w:t>
       </w:r>
       <w:proofErr w:type="spellEnd"/>
       <w:r>
-        <w:rPr>
-          <w:color w:val="00B050"/>
-        </w:rPr>
         <w:t xml:space="preserve"> as features. </w:t>
       </w:r>
       <w:r>
-        <w:rPr>
-          <w:color w:val="00B050"/>
-        </w:rPr>
         <w:t xml:space="preserve">This could be interpreted that BERT and is a powerful embedding system that led to retrieving tracks more </w:t>
       </w:r>
       <w:proofErr w:type="gramStart"/>
       <w:r>
-        <w:rPr>
-          <w:color w:val="00B050"/>
-        </w:rPr>
         <w:t>similar to</w:t>
       </w:r>
       <w:proofErr w:type="gramEnd"/>
       <w:r>
-        <w:rPr>
-          <w:color w:val="00B050"/>
-        </w:rPr>
         <w:t xml:space="preserve"> the query track and therefore very small genre diversity has resulted.</w:t>
       </w:r>
     </w:p>
@@ -3917,54 +3301,30 @@
     <w:p>
       <w:pPr>
         <w:spacing w:line="240" w:lineRule="auto"/>
-        <w:rPr>
-          <w:color w:val="00B050"/>
-        </w:rPr>
-      </w:pPr>
-      <w:r>
-        <w:rPr>
-          <w:color w:val="00B050"/>
-        </w:rPr>
+      </w:pPr>
+      <w:r>
         <w:t xml:space="preserve">The next result section was concerned with the genre coverage@10 score. As mentioned in the methodology section, genre coverage </w:t>
       </w:r>
       <w:r>
-        <w:rPr>
-          <w:color w:val="00B050"/>
-        </w:rPr>
         <w:t xml:space="preserve">assesses the proportion of unique genres covered in the retrieved list. Therefore, a higher genre coverage@10 score indicates a more diverse retrieved list. As can be seen from table 1, </w:t>
       </w:r>
       <w:r>
-        <w:rPr>
-          <w:color w:val="00B050"/>
-        </w:rPr>
         <w:t>the highest genre coverage@10 score could be obtained with the audio-based retrieval system using the “</w:t>
       </w:r>
       <w:proofErr w:type="spellStart"/>
       <w:r>
-        <w:rPr>
-          <w:color w:val="00B050"/>
-        </w:rPr>
         <w:t>musicnn</w:t>
       </w:r>
       <w:proofErr w:type="spellEnd"/>
       <w:r>
-        <w:rPr>
-          <w:color w:val="00B050"/>
-        </w:rPr>
         <w:t>” representation. Considering all implemented systems, the genre coverage only differs slightly. It ranges between 0.0343 and 0.0383. The lowest score was obtained using the text-based “</w:t>
       </w:r>
       <w:proofErr w:type="spellStart"/>
       <w:r>
-        <w:rPr>
-          <w:color w:val="00B050"/>
-        </w:rPr>
         <w:t>bert</w:t>
       </w:r>
       <w:proofErr w:type="spellEnd"/>
       <w:r>
-        <w:rPr>
-          <w:color w:val="00B050"/>
-        </w:rPr>
         <w:t>” representation.</w:t>
       </w:r>
     </w:p>
@@ -3972,17 +3332,11 @@
     <w:p>
       <w:pPr>
         <w:spacing w:line="240" w:lineRule="auto"/>
-        <w:rPr>
-          <w:color w:val="00B050"/>
-        </w:rPr>
       </w:pPr>
     </w:p>
     <w:p>
       <w:pPr>
         <w:spacing w:line="240" w:lineRule="auto"/>
-        <w:rPr>
-          <w:color w:val="00B050"/>
-        </w:rPr>
       </w:pPr>
     </w:p>
     <w:p>
@@ -4052,43 +3406,25 @@
     <w:p>
       <w:pPr>
         <w:spacing w:line="240" w:lineRule="auto"/>
-        <w:rPr>
-          <w:color w:val="FF0000"/>
-        </w:rPr>
-      </w:pPr>
-      <w:r>
-        <w:rPr>
-          <w:color w:val="FF0000"/>
-        </w:rPr>
+      </w:pPr>
+      <w:r>
         <w:lastRenderedPageBreak/>
         <w:t xml:space="preserve">TODO Li: Add short evaluation of </w:t>
       </w:r>
       <w:proofErr w:type="spellStart"/>
       <w:r>
-        <w:rPr>
-          <w:color w:val="FF0000"/>
-        </w:rPr>
         <w:t>nDCG</w:t>
       </w:r>
       <w:proofErr w:type="spellEnd"/>
       <w:r>
-        <w:rPr>
-          <w:color w:val="FF0000"/>
-        </w:rPr>
         <w:t xml:space="preserve"> over all possible </w:t>
       </w:r>
       <w:proofErr w:type="gramStart"/>
       <w:r>
-        <w:rPr>
-          <w:color w:val="FF0000"/>
-        </w:rPr>
         <w:t>query  tracks</w:t>
       </w:r>
       <w:proofErr w:type="gramEnd"/>
       <w:r>
-        <w:rPr>
-          <w:color w:val="FF0000"/>
-        </w:rPr>
         <w:t>!</w:t>
       </w:r>
     </w:p>
@@ -4105,28 +3441,20 @@
           <w:ilvl w:val="0"/>
           <w:numId w:val="34"/>
         </w:numPr>
+      </w:pPr>
+      <w:bookmarkStart w:id="5" w:name="_Hlk156941831"/>
+      <w:r>
+        <w:t>Conclusion</w:t>
+      </w:r>
+    </w:p>
+    <w:p>
+      <w:pPr>
         <w:rPr>
-          <w:color w:val="00B050"/>
-        </w:rPr>
-      </w:pPr>
-      <w:bookmarkStart w:id="5" w:name="_Hlk156941831"/>
-      <w:r>
-        <w:rPr>
-          <w:color w:val="00B050"/>
-        </w:rPr>
-        <w:t>Conclusion</w:t>
-      </w:r>
-    </w:p>
-    <w:p>
-      <w:pPr>
-        <w:rPr>
-          <w:color w:val="00B050"/>
           <w:lang w:val="en-GB"/>
         </w:rPr>
       </w:pPr>
       <w:r>
         <w:rPr>
-          <w:color w:val="00B050"/>
           <w:lang w:val="en-GB"/>
         </w:rPr>
         <w:t xml:space="preserve">The results of the evaluation metrics show that the retrieval system using the </w:t>
@@ -4134,7 +3462,6 @@
       <w:proofErr w:type="spellStart"/>
       <w:r>
         <w:rPr>
-          <w:color w:val="00B050"/>
           <w:lang w:val="en-GB"/>
         </w:rPr>
         <w:t>musicnn</w:t>
@@ -4142,7 +3469,6 @@
       <w:proofErr w:type="spellEnd"/>
       <w:r>
         <w:rPr>
-          <w:color w:val="00B050"/>
           <w:lang w:val="en-GB"/>
         </w:rPr>
         <w:t xml:space="preserve"> dataset which includes features created with the help of deep neural networks in combination with cosine similarity achieved the best score for all metrics. </w:t>
@@ -4151,28 +3477,22 @@
     <w:p>
       <w:pPr>
         <w:spacing w:line="240" w:lineRule="auto"/>
+      </w:pPr>
+    </w:p>
+    <w:p>
+      <w:pPr>
         <w:rPr>
-          <w:color w:val="00B050"/>
-        </w:rPr>
-      </w:pPr>
-    </w:p>
-    <w:p>
-      <w:pPr>
-        <w:rPr>
-          <w:color w:val="00B050"/>
           <w:lang w:val="en-GB"/>
         </w:rPr>
       </w:pPr>
       <w:r>
         <w:rPr>
-          <w:color w:val="00B050"/>
           <w:lang w:val="en-GB"/>
         </w:rPr>
         <w:t>We already expected that one of the audio-based representations would perform best in terms of precision and recall, as these metrics are measured against the same genres and usually the assignment to music genres is not based on text or music video features but on audio features.</w:t>
       </w:r>
       <w:r>
         <w:rPr>
-          <w:color w:val="00B050"/>
           <w:lang w:val="en-GB"/>
         </w:rPr>
         <w:t xml:space="preserve"> We also note that combining the best performing audio feature with a textual feature using an early fusion technique lowered precision and recall immensely. </w:t>
@@ -4243,14 +3563,12 @@
         <w:textAlignment w:val="baseline"/>
         <w:rPr>
           <w:rFonts w:ascii="Arial" w:hAnsi="Arial" w:cs="Arial"/>
-          <w:color w:val="C00000"/>
           <w:sz w:val="22"/>
         </w:rPr>
       </w:pPr>
       <w:r>
         <w:rPr>
           <w:rFonts w:ascii="Arial" w:hAnsi="Arial" w:cs="Arial"/>
-          <w:color w:val="C00000"/>
           <w:sz w:val="22"/>
         </w:rPr>
         <w:lastRenderedPageBreak/>
@@ -4260,7 +3578,6 @@
       <w:r>
         <w:rPr>
           <w:rFonts w:ascii="Arial" w:hAnsi="Arial" w:cs="Arial"/>
-          <w:color w:val="C00000"/>
           <w:sz w:val="22"/>
         </w:rPr>
         <w:t>LaTeX</w:t>
@@ -10283,6 +9600,7 @@
           <w:rPr>
             <w:rStyle w:val="Hyperlink"/>
             <w:noProof/>
+            <w:color w:val="auto"/>
           </w:rPr>
           <w:t>Table 1: Evaluation Results Track 1</w:t>
         </w:r>
@@ -10356,6 +9674,7 @@
           <w:rPr>
             <w:rStyle w:val="Hyperlink"/>
             <w:noProof/>
+            <w:color w:val="auto"/>
           </w:rPr>
           <w:t>Table 2: Evaluation Results Track 2</w:t>
         </w:r>
@@ -10429,6 +9748,7 @@
           <w:rPr>
             <w:rStyle w:val="Hyperlink"/>
             <w:noProof/>
+            <w:color w:val="auto"/>
           </w:rPr>
           <w:t>Table 3: Evaluation Results Track 3</w:t>
         </w:r>
@@ -10522,6 +9842,7 @@
           <w:rPr>
             <w:rStyle w:val="Hyperlink"/>
             <w:noProof/>
+            <w:color w:val="auto"/>
           </w:rPr>
           <w:t>Figure 1: Precision-Recall Curve Track1</w:t>
         </w:r>
@@ -20820,23 +20141,6 @@
 </file>
 
 <file path=customXml/item1.xml><?xml version="1.0" encoding="utf-8"?>
-<p:properties xmlns:p="http://schemas.microsoft.com/office/2006/metadata/properties" xmlns:xsi="http://www.w3.org/2001/XMLSchema-instance" xmlns:pc="http://schemas.microsoft.com/office/infopath/2007/PartnerControls">
-  <documentManagement>
-    <_activity xmlns="5abe197a-4f6e-4bfe-9fe2-052741b46fa3" xsi:nil="true"/>
-  </documentManagement>
-</p:properties>
-</file>
-
-<file path=customXml/item2.xml><?xml version="1.0" encoding="utf-8"?>
-<?mso-contentType ?>
-<FormTemplates xmlns="http://schemas.microsoft.com/sharepoint/v3/contenttype/forms">
-  <Display>DocumentLibraryForm</Display>
-  <Edit>DocumentLibraryForm</Edit>
-  <New>DocumentLibraryForm</New>
-</FormTemplates>
-</file>
-
-<file path=customXml/item3.xml><?xml version="1.0" encoding="utf-8"?>
 <ct:contentTypeSchema xmlns:ct="http://schemas.microsoft.com/office/2006/metadata/contentType" xmlns:ma="http://schemas.microsoft.com/office/2006/metadata/properties/metaAttributes" ct:_="" ma:_="" ma:contentTypeName="Dokument" ma:contentTypeID="0x01010095E2C9C1985D974398DD72071D19D571" ma:contentTypeVersion="7" ma:contentTypeDescription="Ein neues Dokument erstellen." ma:contentTypeScope="" ma:versionID="ad9b7a663965bbed5c08a32aa19689d9">
   <xsd:schema xmlns:xsd="http://www.w3.org/2001/XMLSchema" xmlns:xs="http://www.w3.org/2001/XMLSchema" xmlns:p="http://schemas.microsoft.com/office/2006/metadata/properties" xmlns:ns3="5abe197a-4f6e-4bfe-9fe2-052741b46fa3" xmlns:ns4="5d3ba2a9-67f4-46e5-ad58-9b7fcb413ba9" targetNamespace="http://schemas.microsoft.com/office/2006/metadata/properties" ma:root="true" ma:fieldsID="cbb05b8f0a04314f1a4fc5033fa097e0" ns3:_="" ns4:_="">
     <xsd:import namespace="5abe197a-4f6e-4bfe-9fe2-052741b46fa3"/>
@@ -21019,7 +20323,28 @@
 </ct:contentTypeSchema>
 </file>
 
+<file path=customXml/item2.xml><?xml version="1.0" encoding="utf-8"?>
+<?mso-contentType ?>
+<FormTemplates xmlns="http://schemas.microsoft.com/sharepoint/v3/contenttype/forms">
+  <Display>DocumentLibraryForm</Display>
+  <Edit>DocumentLibraryForm</Edit>
+  <New>DocumentLibraryForm</New>
+</FormTemplates>
+</file>
+
+<file path=customXml/item3.xml><?xml version="1.0" encoding="utf-8"?>
+<p:properties xmlns:p="http://schemas.microsoft.com/office/2006/metadata/properties" xmlns:xsi="http://www.w3.org/2001/XMLSchema-instance" xmlns:pc="http://schemas.microsoft.com/office/infopath/2007/PartnerControls">
+  <documentManagement>
+    <_activity xmlns="5abe197a-4f6e-4bfe-9fe2-052741b46fa3" xsi:nil="true"/>
+  </documentManagement>
+</p:properties>
+</file>
+
 <file path=customXml/item4.xml><?xml version="1.0" encoding="utf-8"?>
+<b:Sources xmlns:b="http://schemas.openxmlformats.org/officeDocument/2006/bibliography" xmlns="http://schemas.openxmlformats.org/officeDocument/2006/bibliography" SelectedStyle="\APA.XSL" StyleName="APA"/>
+</file>
+
+<file path=customXml/item5.xml><?xml version="1.0" encoding="utf-8"?>
 <Workflow version="v.1.13">
   <Filtration versionrequired="True" status="DONE" StartTime="25-07-2014 13:27:04" EndTime="25-07-2014 13:28:29">
     <Mandatory>
@@ -21197,29 +20522,7 @@
 </Workflow>
 </file>
 
-<file path=customXml/item5.xml><?xml version="1.0" encoding="utf-8"?>
-<b:Sources xmlns:b="http://schemas.openxmlformats.org/officeDocument/2006/bibliography" xmlns="http://schemas.openxmlformats.org/officeDocument/2006/bibliography" SelectedStyle="\APA.XSL" StyleName="APA"/>
-</file>
-
 <file path=customXml/itemProps1.xml><?xml version="1.0" encoding="utf-8"?>
-<ds:datastoreItem xmlns:ds="http://schemas.openxmlformats.org/officeDocument/2006/customXml" ds:itemID="{AE6008D4-63D0-4754-B1D5-2535B1A27BBE}">
-  <ds:schemaRefs>
-    <ds:schemaRef ds:uri="http://schemas.microsoft.com/office/2006/metadata/properties"/>
-    <ds:schemaRef ds:uri="http://schemas.microsoft.com/office/infopath/2007/PartnerControls"/>
-    <ds:schemaRef ds:uri="5abe197a-4f6e-4bfe-9fe2-052741b46fa3"/>
-  </ds:schemaRefs>
-</ds:datastoreItem>
-</file>
-
-<file path=customXml/itemProps2.xml><?xml version="1.0" encoding="utf-8"?>
-<ds:datastoreItem xmlns:ds="http://schemas.openxmlformats.org/officeDocument/2006/customXml" ds:itemID="{6A5A3DE1-DD86-41F3-BAC2-2390BE3D768A}">
-  <ds:schemaRefs>
-    <ds:schemaRef ds:uri="http://schemas.microsoft.com/sharepoint/v3/contenttype/forms"/>
-  </ds:schemaRefs>
-</ds:datastoreItem>
-</file>
-
-<file path=customXml/itemProps3.xml><?xml version="1.0" encoding="utf-8"?>
 <ds:datastoreItem xmlns:ds="http://schemas.openxmlformats.org/officeDocument/2006/customXml" ds:itemID="{2ACF633C-599E-4BC7-8261-418067C3E14E}">
   <ds:schemaRefs>
     <ds:schemaRef ds:uri="http://schemas.microsoft.com/office/2006/metadata/contentType"/>
@@ -21238,16 +20541,34 @@
 </ds:datastoreItem>
 </file>
 
-<file path=customXml/itemProps4.xml><?xml version="1.0" encoding="utf-8"?>
-<ds:datastoreItem xmlns:ds="http://schemas.openxmlformats.org/officeDocument/2006/customXml" ds:itemID="{4D45DBA2-DCF6-46BF-858B-9A8CC8161B4D}">
-  <ds:schemaRefs/>
+<file path=customXml/itemProps2.xml><?xml version="1.0" encoding="utf-8"?>
+<ds:datastoreItem xmlns:ds="http://schemas.openxmlformats.org/officeDocument/2006/customXml" ds:itemID="{6A5A3DE1-DD86-41F3-BAC2-2390BE3D768A}">
+  <ds:schemaRefs>
+    <ds:schemaRef ds:uri="http://schemas.microsoft.com/sharepoint/v3/contenttype/forms"/>
+  </ds:schemaRefs>
 </ds:datastoreItem>
 </file>
 
-<file path=customXml/itemProps5.xml><?xml version="1.0" encoding="utf-8"?>
+<file path=customXml/itemProps3.xml><?xml version="1.0" encoding="utf-8"?>
+<ds:datastoreItem xmlns:ds="http://schemas.openxmlformats.org/officeDocument/2006/customXml" ds:itemID="{AE6008D4-63D0-4754-B1D5-2535B1A27BBE}">
+  <ds:schemaRefs>
+    <ds:schemaRef ds:uri="http://schemas.microsoft.com/office/2006/metadata/properties"/>
+    <ds:schemaRef ds:uri="http://schemas.microsoft.com/office/infopath/2007/PartnerControls"/>
+    <ds:schemaRef ds:uri="5abe197a-4f6e-4bfe-9fe2-052741b46fa3"/>
+  </ds:schemaRefs>
+</ds:datastoreItem>
+</file>
+
+<file path=customXml/itemProps4.xml><?xml version="1.0" encoding="utf-8"?>
 <ds:datastoreItem xmlns:ds="http://schemas.openxmlformats.org/officeDocument/2006/customXml" ds:itemID="{B589180B-96F4-4B3D-93D7-E2C64345EF74}">
   <ds:schemaRefs>
     <ds:schemaRef ds:uri="http://schemas.openxmlformats.org/officeDocument/2006/bibliography"/>
   </ds:schemaRefs>
 </ds:datastoreItem>
+</file>
+
+<file path=customXml/itemProps5.xml><?xml version="1.0" encoding="utf-8"?>
+<ds:datastoreItem xmlns:ds="http://schemas.openxmlformats.org/officeDocument/2006/customXml" ds:itemID="{4D45DBA2-DCF6-46BF-858B-9A8CC8161B4D}">
+  <ds:schemaRefs/>
+</ds:datastoreItem>
 </file>
</xml_diff>